<commit_message>
i dont even know how many days this is
</commit_message>
<xml_diff>
--- a/LF 5/Projektmanagement 28.10.24.docx
+++ b/LF 5/Projektmanagement 28.10.24.docx
@@ -145,7 +145,7 @@
                           <w:p>
                             <w:pPr>
                               <w:pStyle w:val="FrameContents"/>
-                              <w:overflowPunct w:val="false"/>
+                              <w:overflowPunct w:val="true"/>
                               <w:bidi w:val="0"/>
                               <w:rPr>
                                 <w:color w:val="000000"/>
@@ -161,7 +161,7 @@
                           <w:p>
                             <w:pPr>
                               <w:pStyle w:val="FrameContents"/>
-                              <w:overflowPunct w:val="false"/>
+                              <w:overflowPunct w:val="true"/>
                               <w:bidi w:val="0"/>
                               <w:rPr>
                                 <w:color w:val="000000"/>
@@ -195,7 +195,7 @@
                     <w:p>
                       <w:pPr>
                         <w:pStyle w:val="FrameContents"/>
-                        <w:overflowPunct w:val="false"/>
+                        <w:overflowPunct w:val="true"/>
                         <w:bidi w:val="0"/>
                         <w:rPr>
                           <w:color w:val="000000"/>
@@ -211,7 +211,7 @@
                     <w:p>
                       <w:pPr>
                         <w:pStyle w:val="FrameContents"/>
-                        <w:overflowPunct w:val="false"/>
+                        <w:overflowPunct w:val="true"/>
                         <w:bidi w:val="0"/>
                         <w:rPr>
                           <w:color w:val="000000"/>
@@ -274,7 +274,7 @@
                           <w:p>
                             <w:pPr>
                               <w:pStyle w:val="FrameContents"/>
-                              <w:overflowPunct w:val="false"/>
+                              <w:overflowPunct w:val="true"/>
                               <w:bidi w:val="0"/>
                               <w:rPr>
                                 <w:color w:val="000000"/>
@@ -308,7 +308,7 @@
                     <w:p>
                       <w:pPr>
                         <w:pStyle w:val="FrameContents"/>
-                        <w:overflowPunct w:val="false"/>
+                        <w:overflowPunct w:val="true"/>
                         <w:bidi w:val="0"/>
                         <w:rPr>
                           <w:color w:val="000000"/>
@@ -443,16 +443,16 @@
         <mc:AlternateContent>
           <mc:Choice Requires="wps">
             <w:drawing>
-              <wp:anchor behindDoc="0" distT="36195" distB="635" distL="99695" distR="102870" simplePos="0" locked="0" layoutInCell="1" allowOverlap="1" relativeHeight="13">
+              <wp:anchor behindDoc="0" distT="36195" distB="0" distL="90805" distR="98425" simplePos="0" locked="0" layoutInCell="1" allowOverlap="1" relativeHeight="13">
                 <wp:simplePos x="0" y="0"/>
                 <wp:positionH relativeFrom="column">
-                  <wp:posOffset>3466465</wp:posOffset>
+                  <wp:posOffset>3469005</wp:posOffset>
                 </wp:positionH>
                 <wp:positionV relativeFrom="paragraph">
                   <wp:posOffset>115570</wp:posOffset>
                 </wp:positionV>
-                <wp:extent cx="25400" cy="608965"/>
-                <wp:effectExtent l="90805" t="36195" r="98425" b="0"/>
+                <wp:extent cx="20320" cy="608965"/>
+                <wp:effectExtent l="94615" t="36195" r="100330" b="0"/>
                 <wp:wrapNone/>
                 <wp:docPr id="4" name="Line 2"/>
                 <a:graphic xmlns:a="http://schemas.openxmlformats.org/drawingml/2006/main">
@@ -462,7 +462,7 @@
                       <wps:spPr>
                         <a:xfrm>
                           <a:off x="0" y="0"/>
-                          <a:ext cx="25560" cy="609120"/>
+                          <a:ext cx="20160" cy="609120"/>
                         </a:xfrm>
                         <a:prstGeom prst="line">
                           <a:avLst/>
@@ -490,7 +490,7 @@
           </mc:Choice>
           <mc:Fallback>
             <w:pict>
-              <v:line id="shape_0" from="272.95pt,9.1pt" to="274.9pt,57pt" ID="Line 2" stroked="t" o:allowincell="f" style="position:absolute">
+              <v:line id="shape_0" from="273.15pt,9.1pt" to="274.7pt,57pt" ID="Line 2" stroked="t" o:allowincell="f" style="position:absolute">
                 <v:stroke color="#3465a4" weight="71640" endarrow="block" endarrowwidth="medium" endarrowlength="medium" joinstyle="round" endcap="flat"/>
                 <v:fill o:detectmouseclick="t" on="false"/>
                 <w10:wrap type="none"/>
@@ -649,7 +649,7 @@
                           <w:p>
                             <w:pPr>
                               <w:pStyle w:val="FrameContents"/>
-                              <w:overflowPunct w:val="false"/>
+                              <w:overflowPunct w:val="true"/>
                               <w:bidi w:val="0"/>
                               <w:rPr>
                                 <w:color w:val="000000"/>
@@ -683,7 +683,7 @@
                     <w:p>
                       <w:pPr>
                         <w:pStyle w:val="FrameContents"/>
-                        <w:overflowPunct w:val="false"/>
+                        <w:overflowPunct w:val="true"/>
                         <w:bidi w:val="0"/>
                         <w:rPr>
                           <w:color w:val="000000"/>
@@ -746,7 +746,7 @@
                           <w:p>
                             <w:pPr>
                               <w:pStyle w:val="FrameContents"/>
-                              <w:overflowPunct w:val="false"/>
+                              <w:overflowPunct w:val="true"/>
                               <w:bidi w:val="0"/>
                               <w:rPr>
                                 <w:color w:val="000000"/>
@@ -780,7 +780,7 @@
                     <w:p>
                       <w:pPr>
                         <w:pStyle w:val="FrameContents"/>
-                        <w:overflowPunct w:val="false"/>
+                        <w:overflowPunct w:val="true"/>
                         <w:bidi w:val="0"/>
                         <w:rPr>
                           <w:color w:val="000000"/>
@@ -978,7 +978,7 @@
                           <w:p>
                             <w:pPr>
                               <w:pStyle w:val="FrameContents"/>
-                              <w:overflowPunct w:val="false"/>
+                              <w:overflowPunct w:val="true"/>
                               <w:bidi w:val="0"/>
                               <w:rPr>
                                 <w:color w:val="000000"/>
@@ -994,7 +994,7 @@
                           <w:p>
                             <w:pPr>
                               <w:pStyle w:val="FrameContents"/>
-                              <w:overflowPunct w:val="false"/>
+                              <w:overflowPunct w:val="true"/>
                               <w:bidi w:val="0"/>
                               <w:rPr>
                                 <w:color w:val="000000"/>
@@ -1010,7 +1010,7 @@
                           <w:p>
                             <w:pPr>
                               <w:pStyle w:val="FrameContents"/>
-                              <w:overflowPunct w:val="false"/>
+                              <w:overflowPunct w:val="true"/>
                               <w:bidi w:val="0"/>
                               <w:rPr>
                                 <w:color w:val="000000"/>
@@ -1026,7 +1026,7 @@
                           <w:p>
                             <w:pPr>
                               <w:pStyle w:val="FrameContents"/>
-                              <w:overflowPunct w:val="false"/>
+                              <w:overflowPunct w:val="true"/>
                               <w:bidi w:val="0"/>
                               <w:rPr>
                                 <w:color w:val="000000"/>
@@ -1041,7 +1041,7 @@
                           <w:p>
                             <w:pPr>
                               <w:pStyle w:val="FrameContents"/>
-                              <w:overflowPunct w:val="false"/>
+                              <w:overflowPunct w:val="true"/>
                               <w:bidi w:val="0"/>
                               <w:rPr>
                                 <w:color w:val="000000"/>
@@ -1056,7 +1056,7 @@
                           <w:p>
                             <w:pPr>
                               <w:pStyle w:val="FrameContents"/>
-                              <w:overflowPunct w:val="false"/>
+                              <w:overflowPunct w:val="true"/>
                               <w:bidi w:val="0"/>
                               <w:rPr>
                                 <w:color w:val="000000"/>
@@ -1090,7 +1090,7 @@
                     <w:p>
                       <w:pPr>
                         <w:pStyle w:val="FrameContents"/>
-                        <w:overflowPunct w:val="false"/>
+                        <w:overflowPunct w:val="true"/>
                         <w:bidi w:val="0"/>
                         <w:rPr>
                           <w:color w:val="000000"/>
@@ -1106,7 +1106,7 @@
                     <w:p>
                       <w:pPr>
                         <w:pStyle w:val="FrameContents"/>
-                        <w:overflowPunct w:val="false"/>
+                        <w:overflowPunct w:val="true"/>
                         <w:bidi w:val="0"/>
                         <w:rPr>
                           <w:color w:val="000000"/>
@@ -1122,7 +1122,7 @@
                     <w:p>
                       <w:pPr>
                         <w:pStyle w:val="FrameContents"/>
-                        <w:overflowPunct w:val="false"/>
+                        <w:overflowPunct w:val="true"/>
                         <w:bidi w:val="0"/>
                         <w:rPr>
                           <w:color w:val="000000"/>
@@ -1138,7 +1138,7 @@
                     <w:p>
                       <w:pPr>
                         <w:pStyle w:val="FrameContents"/>
-                        <w:overflowPunct w:val="false"/>
+                        <w:overflowPunct w:val="true"/>
                         <w:bidi w:val="0"/>
                         <w:rPr>
                           <w:color w:val="000000"/>
@@ -1153,7 +1153,7 @@
                     <w:p>
                       <w:pPr>
                         <w:pStyle w:val="FrameContents"/>
-                        <w:overflowPunct w:val="false"/>
+                        <w:overflowPunct w:val="true"/>
                         <w:bidi w:val="0"/>
                         <w:rPr>
                           <w:color w:val="000000"/>
@@ -1168,7 +1168,7 @@
                     <w:p>
                       <w:pPr>
                         <w:pStyle w:val="FrameContents"/>
-                        <w:overflowPunct w:val="false"/>
+                        <w:overflowPunct w:val="true"/>
                         <w:bidi w:val="0"/>
                         <w:rPr>
                           <w:color w:val="000000"/>
@@ -1539,17 +1539,17 @@
         </w:tblCellMar>
       </w:tblPr>
       <w:tblGrid>
-        <w:gridCol w:w="3168"/>
-        <w:gridCol w:w="1541"/>
-        <w:gridCol w:w="1469"/>
-        <w:gridCol w:w="1532"/>
+        <w:gridCol w:w="3167"/>
+        <w:gridCol w:w="1542"/>
+        <w:gridCol w:w="1468"/>
+        <w:gridCol w:w="1533"/>
         <w:gridCol w:w="1928"/>
       </w:tblGrid>
       <w:tr>
         <w:trPr/>
         <w:tc>
           <w:tcPr>
-            <w:tcW w:w="3168" w:type="dxa"/>
+            <w:tcW w:w="3167" w:type="dxa"/>
             <w:tcBorders>
               <w:top w:val="single" w:sz="4" w:space="0" w:color="000000"/>
               <w:start w:val="single" w:sz="4" w:space="0" w:color="000000"/>
@@ -1572,7 +1572,7 @@
         </w:tc>
         <w:tc>
           <w:tcPr>
-            <w:tcW w:w="1541" w:type="dxa"/>
+            <w:tcW w:w="1542" w:type="dxa"/>
             <w:tcBorders>
               <w:top w:val="single" w:sz="4" w:space="0" w:color="000000"/>
               <w:start w:val="single" w:sz="4" w:space="0" w:color="000000"/>
@@ -1594,7 +1594,7 @@
         </w:tc>
         <w:tc>
           <w:tcPr>
-            <w:tcW w:w="1469" w:type="dxa"/>
+            <w:tcW w:w="1468" w:type="dxa"/>
             <w:tcBorders>
               <w:top w:val="single" w:sz="4" w:space="0" w:color="000000"/>
               <w:start w:val="single" w:sz="4" w:space="0" w:color="000000"/>
@@ -1615,7 +1615,7 @@
         </w:tc>
         <w:tc>
           <w:tcPr>
-            <w:tcW w:w="1532" w:type="dxa"/>
+            <w:tcW w:w="1533" w:type="dxa"/>
             <w:tcBorders>
               <w:top w:val="single" w:sz="4" w:space="0" w:color="000000"/>
               <w:start w:val="single" w:sz="4" w:space="0" w:color="000000"/>
@@ -1661,7 +1661,7 @@
         <w:trPr/>
         <w:tc>
           <w:tcPr>
-            <w:tcW w:w="3168" w:type="dxa"/>
+            <w:tcW w:w="3167" w:type="dxa"/>
             <w:tcBorders>
               <w:start w:val="single" w:sz="4" w:space="0" w:color="000000"/>
               <w:bottom w:val="single" w:sz="4" w:space="0" w:color="000000"/>
@@ -1683,7 +1683,7 @@
         </w:tc>
         <w:tc>
           <w:tcPr>
-            <w:tcW w:w="1541" w:type="dxa"/>
+            <w:tcW w:w="1542" w:type="dxa"/>
             <w:tcBorders>
               <w:start w:val="single" w:sz="4" w:space="0" w:color="000000"/>
               <w:bottom w:val="single" w:sz="4" w:space="0" w:color="000000"/>
@@ -1704,7 +1704,7 @@
         </w:tc>
         <w:tc>
           <w:tcPr>
-            <w:tcW w:w="1469" w:type="dxa"/>
+            <w:tcW w:w="1468" w:type="dxa"/>
             <w:tcBorders>
               <w:start w:val="single" w:sz="4" w:space="0" w:color="000000"/>
               <w:bottom w:val="single" w:sz="4" w:space="0" w:color="000000"/>
@@ -1725,7 +1725,7 @@
         </w:tc>
         <w:tc>
           <w:tcPr>
-            <w:tcW w:w="1532" w:type="dxa"/>
+            <w:tcW w:w="1533" w:type="dxa"/>
             <w:tcBorders>
               <w:start w:val="single" w:sz="4" w:space="0" w:color="000000"/>
               <w:bottom w:val="single" w:sz="4" w:space="0" w:color="000000"/>
@@ -1769,7 +1769,7 @@
         <w:trPr/>
         <w:tc>
           <w:tcPr>
-            <w:tcW w:w="3168" w:type="dxa"/>
+            <w:tcW w:w="3167" w:type="dxa"/>
             <w:tcBorders>
               <w:start w:val="single" w:sz="4" w:space="0" w:color="000000"/>
               <w:bottom w:val="single" w:sz="4" w:space="0" w:color="000000"/>
@@ -1791,7 +1791,7 @@
         </w:tc>
         <w:tc>
           <w:tcPr>
-            <w:tcW w:w="1541" w:type="dxa"/>
+            <w:tcW w:w="1542" w:type="dxa"/>
             <w:tcBorders>
               <w:start w:val="single" w:sz="4" w:space="0" w:color="000000"/>
               <w:bottom w:val="single" w:sz="4" w:space="0" w:color="000000"/>
@@ -1812,7 +1812,7 @@
         </w:tc>
         <w:tc>
           <w:tcPr>
-            <w:tcW w:w="1469" w:type="dxa"/>
+            <w:tcW w:w="1468" w:type="dxa"/>
             <w:tcBorders>
               <w:start w:val="single" w:sz="4" w:space="0" w:color="000000"/>
               <w:bottom w:val="single" w:sz="4" w:space="0" w:color="000000"/>
@@ -1833,7 +1833,7 @@
         </w:tc>
         <w:tc>
           <w:tcPr>
-            <w:tcW w:w="1532" w:type="dxa"/>
+            <w:tcW w:w="1533" w:type="dxa"/>
             <w:tcBorders>
               <w:start w:val="single" w:sz="4" w:space="0" w:color="000000"/>
               <w:bottom w:val="single" w:sz="4" w:space="0" w:color="000000"/>
@@ -3886,6 +3886,620 @@
         </w:rPr>
       </w:pPr>
       <w:r>
+        <w:rPr>
+          <w:b w:val="false"/>
+          <w:bCs w:val="false"/>
+        </w:rPr>
+      </w:r>
+    </w:p>
+    <w:p>
+      <w:pPr>
+        <w:pStyle w:val="Normal"/>
+        <w:bidi w:val="0"/>
+        <w:jc w:val="start"/>
+        <w:rPr>
+          <w:b w:val="false"/>
+          <w:bCs w:val="false"/>
+        </w:rPr>
+      </w:pPr>
+      <w:r>
+        <w:rPr>
+          <w:b w:val="false"/>
+          <w:bCs w:val="false"/>
+        </w:rPr>
+        <w:t>- Definition und Zielsetzung von Projekten</w:t>
+      </w:r>
+    </w:p>
+    <w:p>
+      <w:pPr>
+        <w:pStyle w:val="Normal"/>
+        <w:bidi w:val="0"/>
+        <w:jc w:val="start"/>
+        <w:rPr>
+          <w:b w:val="false"/>
+          <w:bCs w:val="false"/>
+        </w:rPr>
+      </w:pPr>
+      <w:r>
+        <w:rPr>
+          <w:b w:val="false"/>
+          <w:bCs w:val="false"/>
+        </w:rPr>
+        <w:t>- produktives Arbeitsklima, effektive Arbeitsmethoden,</w:t>
+      </w:r>
+    </w:p>
+    <w:p>
+      <w:pPr>
+        <w:pStyle w:val="Normal"/>
+        <w:bidi w:val="0"/>
+        <w:jc w:val="start"/>
+        <w:rPr>
+          <w:b w:val="false"/>
+          <w:bCs w:val="false"/>
+        </w:rPr>
+      </w:pPr>
+      <w:r>
+        <w:rPr>
+          <w:b w:val="false"/>
+          <w:bCs w:val="false"/>
+        </w:rPr>
+      </w:r>
+    </w:p>
+    <w:p>
+      <w:pPr>
+        <w:pStyle w:val="Normal"/>
+        <w:bidi w:val="0"/>
+        <w:jc w:val="start"/>
+        <w:rPr>
+          <w:b w:val="false"/>
+          <w:bCs w:val="false"/>
+        </w:rPr>
+      </w:pPr>
+      <w:r>
+        <w:rPr>
+          <w:b w:val="false"/>
+          <w:bCs w:val="false"/>
+        </w:rPr>
+        <w:t>Projektmanagement</w:t>
+      </w:r>
+    </w:p>
+    <w:p>
+      <w:pPr>
+        <w:pStyle w:val="Normal"/>
+        <w:bidi w:val="0"/>
+        <w:jc w:val="start"/>
+        <w:rPr>
+          <w:b w:val="false"/>
+          <w:bCs w:val="false"/>
+        </w:rPr>
+      </w:pPr>
+      <w:r>
+        <w:rPr>
+          <w:b w:val="false"/>
+          <w:bCs w:val="false"/>
+        </w:rPr>
+        <w:t>|</w:t>
+      </w:r>
+    </w:p>
+    <w:p>
+      <w:pPr>
+        <w:pStyle w:val="Normal"/>
+        <w:bidi w:val="0"/>
+        <w:jc w:val="start"/>
+        <w:rPr>
+          <w:b w:val="false"/>
+          <w:bCs w:val="false"/>
+        </w:rPr>
+      </w:pPr>
+      <w:r>
+        <w:rPr>
+          <w:b w:val="false"/>
+          <w:bCs w:val="false"/>
+        </w:rPr>
+        <w:t>|</w:t>
+      </w:r>
+    </w:p>
+    <w:p>
+      <w:pPr>
+        <w:pStyle w:val="Normal"/>
+        <w:bidi w:val="0"/>
+        <w:jc w:val="start"/>
+        <w:rPr>
+          <w:b w:val="false"/>
+          <w:bCs w:val="false"/>
+        </w:rPr>
+      </w:pPr>
+      <w:r>
+        <w:rPr>
+          <w:b w:val="false"/>
+          <w:bCs w:val="false"/>
+        </w:rPr>
+        <w:t>Sachebene</w:t>
+      </w:r>
+    </w:p>
+    <w:p>
+      <w:pPr>
+        <w:pStyle w:val="Normal"/>
+        <w:bidi w:val="0"/>
+        <w:jc w:val="start"/>
+        <w:rPr>
+          <w:b w:val="false"/>
+          <w:bCs w:val="false"/>
+        </w:rPr>
+      </w:pPr>
+      <w:r>
+        <w:rPr>
+          <w:b w:val="false"/>
+          <w:bCs w:val="false"/>
+        </w:rPr>
+        <w:t>- Zielbeschreibung des Projektes</w:t>
+      </w:r>
+    </w:p>
+    <w:p>
+      <w:pPr>
+        <w:pStyle w:val="Normal"/>
+        <w:bidi w:val="0"/>
+        <w:jc w:val="start"/>
+        <w:rPr>
+          <w:b w:val="false"/>
+          <w:bCs w:val="false"/>
+        </w:rPr>
+      </w:pPr>
+      <w:r>
+        <w:rPr>
+          <w:b w:val="false"/>
+          <w:bCs w:val="false"/>
+        </w:rPr>
+        <w:t>- organisatorisches Umfeld</w:t>
+      </w:r>
+    </w:p>
+    <w:p>
+      <w:pPr>
+        <w:pStyle w:val="Normal"/>
+        <w:bidi w:val="0"/>
+        <w:jc w:val="start"/>
+        <w:rPr>
+          <w:b w:val="false"/>
+          <w:bCs w:val="false"/>
+        </w:rPr>
+      </w:pPr>
+      <w:r>
+        <w:rPr>
+          <w:b w:val="false"/>
+          <w:bCs w:val="false"/>
+        </w:rPr>
+        <w:t>- Budgetierung</w:t>
+      </w:r>
+    </w:p>
+    <w:p>
+      <w:pPr>
+        <w:pStyle w:val="Normal"/>
+        <w:bidi w:val="0"/>
+        <w:jc w:val="start"/>
+        <w:rPr>
+          <w:b w:val="false"/>
+          <w:bCs w:val="false"/>
+        </w:rPr>
+      </w:pPr>
+      <w:r>
+        <w:rPr>
+          <w:b w:val="false"/>
+          <w:bCs w:val="false"/>
+        </w:rPr>
+        <w:t>- für das Projekt bereits geschaffene Vorraussetzungen</w:t>
+      </w:r>
+    </w:p>
+    <w:p>
+      <w:pPr>
+        <w:pStyle w:val="Normal"/>
+        <w:bidi w:val="0"/>
+        <w:jc w:val="start"/>
+        <w:rPr>
+          <w:b w:val="false"/>
+          <w:bCs w:val="false"/>
+        </w:rPr>
+      </w:pPr>
+      <w:r>
+        <w:rPr>
+          <w:b w:val="false"/>
+          <w:bCs w:val="false"/>
+        </w:rPr>
+        <w:t>|</w:t>
+      </w:r>
+    </w:p>
+    <w:p>
+      <w:pPr>
+        <w:pStyle w:val="Normal"/>
+        <w:bidi w:val="0"/>
+        <w:jc w:val="start"/>
+        <w:rPr>
+          <w:b w:val="false"/>
+          <w:bCs w:val="false"/>
+        </w:rPr>
+      </w:pPr>
+      <w:r>
+        <w:rPr>
+          <w:b w:val="false"/>
+          <w:bCs w:val="false"/>
+        </w:rPr>
+        <w:t>|</w:t>
+      </w:r>
+    </w:p>
+    <w:p>
+      <w:pPr>
+        <w:pStyle w:val="Normal"/>
+        <w:bidi w:val="0"/>
+        <w:jc w:val="start"/>
+        <w:rPr>
+          <w:b w:val="false"/>
+          <w:bCs w:val="false"/>
+        </w:rPr>
+      </w:pPr>
+      <w:r>
+        <w:rPr>
+          <w:b w:val="false"/>
+          <w:bCs w:val="false"/>
+        </w:rPr>
+        <w:t>Methodenebene</w:t>
+      </w:r>
+    </w:p>
+    <w:p>
+      <w:pPr>
+        <w:pStyle w:val="Normal"/>
+        <w:bidi w:val="0"/>
+        <w:jc w:val="start"/>
+        <w:rPr>
+          <w:b w:val="false"/>
+          <w:bCs w:val="false"/>
+        </w:rPr>
+      </w:pPr>
+      <w:r>
+        <w:rPr>
+          <w:b w:val="false"/>
+          <w:bCs w:val="false"/>
+        </w:rPr>
+        <w:t>- Methoden, Techniken und Werkzeuge zur Unterstützung des Projektmanagements</w:t>
+      </w:r>
+    </w:p>
+    <w:p>
+      <w:pPr>
+        <w:pStyle w:val="Normal"/>
+        <w:bidi w:val="0"/>
+        <w:jc w:val="start"/>
+        <w:rPr>
+          <w:b w:val="false"/>
+          <w:bCs w:val="false"/>
+        </w:rPr>
+      </w:pPr>
+      <w:r>
+        <w:rPr>
+          <w:b w:val="false"/>
+          <w:bCs w:val="false"/>
+        </w:rPr>
+        <w:t>|</w:t>
+      </w:r>
+    </w:p>
+    <w:p>
+      <w:pPr>
+        <w:pStyle w:val="Normal"/>
+        <w:bidi w:val="0"/>
+        <w:jc w:val="start"/>
+        <w:rPr>
+          <w:b w:val="false"/>
+          <w:bCs w:val="false"/>
+        </w:rPr>
+      </w:pPr>
+      <w:r>
+        <w:rPr>
+          <w:b w:val="false"/>
+          <w:bCs w:val="false"/>
+        </w:rPr>
+        <w:t>|</w:t>
+      </w:r>
+    </w:p>
+    <w:p>
+      <w:pPr>
+        <w:pStyle w:val="Normal"/>
+        <w:bidi w:val="0"/>
+        <w:jc w:val="start"/>
+        <w:rPr>
+          <w:b w:val="false"/>
+          <w:bCs w:val="false"/>
+        </w:rPr>
+      </w:pPr>
+      <w:r>
+        <w:rPr>
+          <w:b w:val="false"/>
+          <w:bCs w:val="false"/>
+        </w:rPr>
+        <w:t>Beziehungsebene</w:t>
+      </w:r>
+    </w:p>
+    <w:p>
+      <w:pPr>
+        <w:pStyle w:val="Normal"/>
+        <w:bidi w:val="0"/>
+        <w:jc w:val="start"/>
+        <w:rPr>
+          <w:b w:val="false"/>
+          <w:bCs w:val="false"/>
+        </w:rPr>
+      </w:pPr>
+      <w:r>
+        <w:rPr>
+          <w:b w:val="false"/>
+          <w:bCs w:val="false"/>
+        </w:rPr>
+        <w:t>- Umgang der Projektbeteiligten miteinander, Kommunikation, Moderation, Motivation, Präsentation, Konfliktlösung, Führung</w:t>
+      </w:r>
+    </w:p>
+    <w:p>
+      <w:pPr>
+        <w:pStyle w:val="Normal"/>
+        <w:bidi w:val="0"/>
+        <w:jc w:val="start"/>
+        <w:rPr>
+          <w:b w:val="false"/>
+          <w:bCs w:val="false"/>
+        </w:rPr>
+      </w:pPr>
+      <w:r>
+        <w:rPr>
+          <w:b w:val="false"/>
+          <w:bCs w:val="false"/>
+        </w:rPr>
+      </w:r>
+    </w:p>
+    <w:p>
+      <w:pPr>
+        <w:pStyle w:val="Normal"/>
+        <w:bidi w:val="0"/>
+        <w:jc w:val="start"/>
+        <w:rPr>
+          <w:b w:val="false"/>
+          <w:bCs w:val="false"/>
+        </w:rPr>
+      </w:pPr>
+      <w:r>
+        <w:rPr>
+          <w:b w:val="false"/>
+          <w:bCs w:val="false"/>
+        </w:rPr>
+        <w:t>Grundmodel des Projektmanagement:</w:t>
+      </w:r>
+    </w:p>
+    <w:p>
+      <w:pPr>
+        <w:pStyle w:val="Normal"/>
+        <w:bidi w:val="0"/>
+        <w:jc w:val="start"/>
+        <w:rPr>
+          <w:b w:val="false"/>
+          <w:bCs w:val="false"/>
+        </w:rPr>
+      </w:pPr>
+      <w:r>
+        <w:rPr>
+          <w:b w:val="false"/>
+          <w:bCs w:val="false"/>
+        </w:rPr>
+        <w:t>- Projektstart</w:t>
+      </w:r>
+    </w:p>
+    <w:p>
+      <w:pPr>
+        <w:pStyle w:val="Normal"/>
+        <w:bidi w:val="0"/>
+        <w:jc w:val="start"/>
+        <w:rPr>
+          <w:b w:val="false"/>
+          <w:bCs w:val="false"/>
+        </w:rPr>
+      </w:pPr>
+      <w:r>
+        <w:rPr>
+          <w:b w:val="false"/>
+          <w:bCs w:val="false"/>
+        </w:rPr>
+        <w:t>- Projektplanung</w:t>
+      </w:r>
+    </w:p>
+    <w:p>
+      <w:pPr>
+        <w:pStyle w:val="Normal"/>
+        <w:bidi w:val="0"/>
+        <w:jc w:val="start"/>
+        <w:rPr>
+          <w:b w:val="false"/>
+          <w:bCs w:val="false"/>
+        </w:rPr>
+      </w:pPr>
+      <w:r>
+        <w:rPr>
+          <w:b w:val="false"/>
+          <w:bCs w:val="false"/>
+        </w:rPr>
+        <w:t>- Projektdurchführung (LB. S. 245 - 247)</w:t>
+      </w:r>
+    </w:p>
+    <w:p>
+      <w:pPr>
+        <w:pStyle w:val="Normal"/>
+        <w:bidi w:val="0"/>
+        <w:jc w:val="start"/>
+        <w:rPr>
+          <w:b w:val="false"/>
+          <w:bCs w:val="false"/>
+        </w:rPr>
+      </w:pPr>
+      <w:r>
+        <w:rPr>
+          <w:b w:val="false"/>
+          <w:bCs w:val="false"/>
+        </w:rPr>
+        <w:t>- Projektende</w:t>
+      </w:r>
+    </w:p>
+    <w:p>
+      <w:pPr>
+        <w:pStyle w:val="Normal"/>
+        <w:bidi w:val="0"/>
+        <w:jc w:val="start"/>
+        <w:rPr>
+          <w:b w:val="false"/>
+          <w:bCs w:val="false"/>
+        </w:rPr>
+      </w:pPr>
+      <w:r>
+        <w:rPr>
+          <w:b w:val="false"/>
+          <w:bCs w:val="false"/>
+        </w:rPr>
+      </w:r>
+    </w:p>
+    <w:p>
+      <w:pPr>
+        <w:pStyle w:val="Normal"/>
+        <w:bidi w:val="0"/>
+        <w:jc w:val="start"/>
+        <w:rPr>
+          <w:u w:val="single"/>
+        </w:rPr>
+      </w:pPr>
+      <w:r>
+        <w:rPr>
+          <w:b w:val="false"/>
+          <w:bCs w:val="false"/>
+          <w:u w:val="single"/>
+        </w:rPr>
+        <w:t>Projektdurchführung</w:t>
+      </w:r>
+    </w:p>
+    <w:p>
+      <w:pPr>
+        <w:pStyle w:val="Normal"/>
+        <w:bidi w:val="0"/>
+        <w:jc w:val="start"/>
+        <w:rPr>
+          <w:u w:val="none"/>
+        </w:rPr>
+      </w:pPr>
+      <w:r>
+        <w:rPr>
+          <w:b w:val="false"/>
+          <w:bCs w:val="false"/>
+          <w:u w:val="none"/>
+        </w:rPr>
+        <w:t>- Ermitteln Dauer, Reihenfolge, frühster Starttermine und spätester Starttermine von Vorgängen</w:t>
+      </w:r>
+    </w:p>
+    <w:p>
+      <w:pPr>
+        <w:pStyle w:val="Normal"/>
+        <w:bidi w:val="0"/>
+        <w:jc w:val="start"/>
+        <w:rPr>
+          <w:u w:val="none"/>
+        </w:rPr>
+      </w:pPr>
+      <w:r>
+        <w:rPr>
+          <w:b w:val="false"/>
+          <w:bCs w:val="false"/>
+          <w:u w:val="none"/>
+        </w:rPr>
+        <w:t xml:space="preserve">→ </w:t>
+      </w:r>
+      <w:r>
+        <w:rPr>
+          <w:b w:val="false"/>
+          <w:bCs w:val="false"/>
+          <w:u w:val="none"/>
+        </w:rPr>
+        <w:t>wird alles in eine Vorgangstabelle kompiliert die mindestens eine ID, Beschreibung und Dauer     eines Vorgangs enthält</w:t>
+      </w:r>
+    </w:p>
+    <w:p>
+      <w:pPr>
+        <w:pStyle w:val="Normal"/>
+        <w:bidi w:val="0"/>
+        <w:jc w:val="start"/>
+        <w:rPr>
+          <w:u w:val="none"/>
+        </w:rPr>
+      </w:pPr>
+      <w:r>
+        <w:rPr>
+          <w:b w:val="false"/>
+          <w:bCs w:val="false"/>
+          <w:u w:val="none"/>
+        </w:rPr>
+        <w:t>- Terminplanung kann progressiv (Start und Dauer gegeben, ende wird berechnet/ Vorwärtsrechnung) oder retrograd (Endtermin liegt fest, Rückwärtsrechnung)</w:t>
+      </w:r>
+    </w:p>
+    <w:p>
+      <w:pPr>
+        <w:pStyle w:val="Normal"/>
+        <w:bidi w:val="0"/>
+        <w:jc w:val="start"/>
+        <w:rPr>
+          <w:u w:val="none"/>
+        </w:rPr>
+      </w:pPr>
+      <w:r>
+        <w:rPr>
+          <w:b w:val="false"/>
+          <w:bCs w:val="false"/>
+          <w:u w:val="none"/>
+        </w:rPr>
+        <w:t>- Meilensteinplan: wichtige Meilensteine werden definiert und als zeitpunkt für eine Überprüfung der Ergebnisse und eines Audits genommen.</w:t>
+      </w:r>
+    </w:p>
+    <w:p>
+      <w:pPr>
+        <w:pStyle w:val="Normal"/>
+        <w:bidi w:val="0"/>
+        <w:jc w:val="start"/>
+        <w:rPr>
+          <w:b w:val="false"/>
+          <w:bCs w:val="false"/>
+        </w:rPr>
+      </w:pPr>
+      <w:r>
+        <w:rPr>
+          <w:b w:val="false"/>
+          <w:bCs w:val="false"/>
+        </w:rPr>
+      </w:r>
+    </w:p>
+    <w:p>
+      <w:pPr>
+        <w:pStyle w:val="Normal"/>
+        <w:bidi w:val="0"/>
+        <w:jc w:val="start"/>
+        <w:rPr>
+          <w:u w:val="none"/>
+        </w:rPr>
+      </w:pPr>
+      <w:r>
+        <w:rPr>
+          <w:b w:val="false"/>
+          <w:bCs w:val="false"/>
+          <w:u w:val="none"/>
+        </w:rPr>
+        <w:t>- Ablaufpläne: Hilfsmittel wie Industriekalender, Kalender-Balkendiagramme und Verfahren der Netzplantechnik</w:t>
+      </w:r>
+    </w:p>
+    <w:p>
+      <w:pPr>
+        <w:pStyle w:val="Normal"/>
+        <w:bidi w:val="0"/>
+        <w:jc w:val="start"/>
+        <w:rPr>
+          <w:u w:val="none"/>
+        </w:rPr>
+      </w:pPr>
+      <w:r>
         <w:rPr/>
       </w:r>
     </w:p>
@@ -3895,14 +4509,14 @@
         <w:bidi w:val="0"/>
         <w:jc w:val="start"/>
         <w:rPr>
-          <w:b w:val="false"/>
-          <w:bCs w:val="false"/>
-        </w:rPr>
-      </w:pPr>
-      <w:r>
-        <w:rPr>
-          <w:b w:val="false"/>
-          <w:bCs w:val="false"/>
+          <w:u w:val="none"/>
+        </w:rPr>
+      </w:pPr>
+      <w:r>
+        <w:rPr>
+          <w:b w:val="false"/>
+          <w:bCs w:val="false"/>
+          <w:u w:val="none"/>
         </w:rPr>
         <w:t xml:space="preserve">- </w:t>
       </w:r>
@@ -3910,36 +4524,36 @@
         <w:rPr>
           <w:b w:val="false"/>
           <w:bCs w:val="false"/>
-        </w:rPr>
-        <w:t>Definition und Zielsetzung von Projekten</w:t>
-      </w:r>
-    </w:p>
-    <w:p>
-      <w:pPr>
-        <w:pStyle w:val="Normal"/>
-        <w:bidi w:val="0"/>
-        <w:jc w:val="start"/>
-        <w:rPr>
-          <w:b w:val="false"/>
-          <w:bCs w:val="false"/>
-        </w:rPr>
-      </w:pPr>
-      <w:r>
-        <w:rPr>
-          <w:b w:val="false"/>
-          <w:bCs w:val="false"/>
-        </w:rPr>
-        <w:t>- produktives Arbeitsklima, effektive Arbeitsmethoden,</w:t>
-      </w:r>
-    </w:p>
-    <w:p>
-      <w:pPr>
-        <w:pStyle w:val="Normal"/>
-        <w:bidi w:val="0"/>
-        <w:jc w:val="start"/>
-        <w:rPr>
-          <w:b w:val="false"/>
-          <w:bCs w:val="false"/>
+          <w:u w:val="none"/>
+        </w:rPr>
+        <w:t>Balkendiagramme: Gantt-Diagramme zeigt die Dauer von Vorgängen als Balken, üblicherweise mit Monats-, Wochen- oder Tageseinteilungen als Raster</w:t>
+      </w:r>
+    </w:p>
+    <w:p>
+      <w:pPr>
+        <w:pStyle w:val="Normal"/>
+        <w:bidi w:val="0"/>
+        <w:jc w:val="start"/>
+        <w:rPr>
+          <w:u w:val="none"/>
+        </w:rPr>
+      </w:pPr>
+      <w:r>
+        <w:rPr>
+          <w:b w:val="false"/>
+          <w:bCs w:val="false"/>
+          <w:u w:val="none"/>
+        </w:rPr>
+        <w:t>- bei komplexen Projekten wird ein Balkendiagamm schnell unübersichtlich und wird dann nur noch für die Grobplanung, Personal und Einsatzmittelplanung verwendet</w:t>
+      </w:r>
+    </w:p>
+    <w:p>
+      <w:pPr>
+        <w:pStyle w:val="Normal"/>
+        <w:bidi w:val="0"/>
+        <w:jc w:val="start"/>
+        <w:rPr>
+          <w:u w:val="none"/>
         </w:rPr>
       </w:pPr>
       <w:r>
@@ -3952,296 +4566,43 @@
         <w:bidi w:val="0"/>
         <w:jc w:val="start"/>
         <w:rPr>
-          <w:b w:val="false"/>
-          <w:bCs w:val="false"/>
-        </w:rPr>
-      </w:pPr>
-      <w:r>
-        <w:rPr>
-          <w:b w:val="false"/>
-          <w:bCs w:val="false"/>
-        </w:rPr>
-        <w:t>Projektmanagement</w:t>
-      </w:r>
-    </w:p>
-    <w:p>
-      <w:pPr>
-        <w:pStyle w:val="Normal"/>
-        <w:bidi w:val="0"/>
-        <w:jc w:val="start"/>
-        <w:rPr>
-          <w:b w:val="false"/>
-          <w:bCs w:val="false"/>
-        </w:rPr>
-      </w:pPr>
-      <w:r>
-        <w:rPr>
-          <w:b w:val="false"/>
-          <w:bCs w:val="false"/>
-        </w:rPr>
-        <w:t>|</w:t>
-      </w:r>
-    </w:p>
-    <w:p>
-      <w:pPr>
-        <w:pStyle w:val="Normal"/>
-        <w:bidi w:val="0"/>
-        <w:jc w:val="start"/>
-        <w:rPr>
-          <w:b w:val="false"/>
-          <w:bCs w:val="false"/>
-        </w:rPr>
-      </w:pPr>
-      <w:r>
-        <w:rPr>
-          <w:b w:val="false"/>
-          <w:bCs w:val="false"/>
-        </w:rPr>
-        <w:t>|</w:t>
-      </w:r>
-    </w:p>
-    <w:p>
-      <w:pPr>
-        <w:pStyle w:val="Normal"/>
-        <w:bidi w:val="0"/>
-        <w:jc w:val="start"/>
-        <w:rPr>
-          <w:b w:val="false"/>
-          <w:bCs w:val="false"/>
-        </w:rPr>
-      </w:pPr>
-      <w:r>
-        <w:rPr>
-          <w:b w:val="false"/>
-          <w:bCs w:val="false"/>
-        </w:rPr>
-        <w:t>Sachebene</w:t>
-      </w:r>
-    </w:p>
-    <w:p>
-      <w:pPr>
-        <w:pStyle w:val="Normal"/>
-        <w:bidi w:val="0"/>
-        <w:jc w:val="start"/>
-        <w:rPr>
-          <w:b w:val="false"/>
-          <w:bCs w:val="false"/>
-        </w:rPr>
-      </w:pPr>
-      <w:r>
-        <w:rPr>
-          <w:b w:val="false"/>
-          <w:bCs w:val="false"/>
-        </w:rPr>
-        <w:t>- Zielbeschreibung des Projektes</w:t>
-      </w:r>
-    </w:p>
-    <w:p>
-      <w:pPr>
-        <w:pStyle w:val="Normal"/>
-        <w:bidi w:val="0"/>
-        <w:jc w:val="start"/>
-        <w:rPr>
-          <w:b w:val="false"/>
-          <w:bCs w:val="false"/>
-        </w:rPr>
-      </w:pPr>
-      <w:r>
-        <w:rPr>
-          <w:b w:val="false"/>
-          <w:bCs w:val="false"/>
-        </w:rPr>
-        <w:t>- organisatorisches Umfeld</w:t>
-      </w:r>
-    </w:p>
-    <w:p>
-      <w:pPr>
-        <w:pStyle w:val="Normal"/>
-        <w:bidi w:val="0"/>
-        <w:jc w:val="start"/>
-        <w:rPr>
-          <w:b w:val="false"/>
-          <w:bCs w:val="false"/>
-        </w:rPr>
-      </w:pPr>
-      <w:r>
-        <w:rPr>
-          <w:b w:val="false"/>
-          <w:bCs w:val="false"/>
-        </w:rPr>
-        <w:t>- Budgetierung</w:t>
-      </w:r>
-    </w:p>
-    <w:p>
-      <w:pPr>
-        <w:pStyle w:val="Normal"/>
-        <w:bidi w:val="0"/>
-        <w:jc w:val="start"/>
-        <w:rPr>
-          <w:b w:val="false"/>
-          <w:bCs w:val="false"/>
-        </w:rPr>
-      </w:pPr>
-      <w:r>
-        <w:rPr>
-          <w:b w:val="false"/>
-          <w:bCs w:val="false"/>
-        </w:rPr>
-        <w:t>- für das Projekt bereits geschaffene Vorraussetzungen</w:t>
-      </w:r>
-    </w:p>
-    <w:p>
-      <w:pPr>
-        <w:pStyle w:val="Normal"/>
-        <w:bidi w:val="0"/>
-        <w:jc w:val="start"/>
-        <w:rPr>
-          <w:b w:val="false"/>
-          <w:bCs w:val="false"/>
-        </w:rPr>
-      </w:pPr>
-      <w:r>
-        <w:rPr>
-          <w:b w:val="false"/>
-          <w:bCs w:val="false"/>
-        </w:rPr>
-        <w:t>|</w:t>
-      </w:r>
-    </w:p>
-    <w:p>
-      <w:pPr>
-        <w:pStyle w:val="Normal"/>
-        <w:bidi w:val="0"/>
-        <w:jc w:val="start"/>
-        <w:rPr>
-          <w:b w:val="false"/>
-          <w:bCs w:val="false"/>
-        </w:rPr>
-      </w:pPr>
-      <w:r>
-        <w:rPr>
-          <w:b w:val="false"/>
-          <w:bCs w:val="false"/>
-        </w:rPr>
-        <w:t>|</w:t>
-      </w:r>
-    </w:p>
-    <w:p>
-      <w:pPr>
-        <w:pStyle w:val="Normal"/>
-        <w:bidi w:val="0"/>
-        <w:jc w:val="start"/>
-        <w:rPr>
-          <w:b w:val="false"/>
-          <w:bCs w:val="false"/>
-        </w:rPr>
-      </w:pPr>
-      <w:r>
-        <w:rPr>
-          <w:b w:val="false"/>
-          <w:bCs w:val="false"/>
-        </w:rPr>
-        <w:t>Methodenebene</w:t>
-      </w:r>
-    </w:p>
-    <w:p>
-      <w:pPr>
-        <w:pStyle w:val="Normal"/>
-        <w:bidi w:val="0"/>
-        <w:jc w:val="start"/>
-        <w:rPr>
-          <w:b w:val="false"/>
-          <w:bCs w:val="false"/>
-        </w:rPr>
-      </w:pPr>
-      <w:r>
-        <w:rPr>
-          <w:b w:val="false"/>
-          <w:bCs w:val="false"/>
-        </w:rPr>
-        <w:t>- Methoden, Techniken und Werkzeuge zur Unterstützung des Projektmanagements</w:t>
-      </w:r>
-    </w:p>
-    <w:p>
-      <w:pPr>
-        <w:pStyle w:val="Normal"/>
-        <w:bidi w:val="0"/>
-        <w:jc w:val="start"/>
-        <w:rPr>
-          <w:b w:val="false"/>
-          <w:bCs w:val="false"/>
-        </w:rPr>
-      </w:pPr>
-      <w:r>
-        <w:rPr>
-          <w:b w:val="false"/>
-          <w:bCs w:val="false"/>
-        </w:rPr>
-        <w:t>|</w:t>
-      </w:r>
-    </w:p>
-    <w:p>
-      <w:pPr>
-        <w:pStyle w:val="Normal"/>
-        <w:bidi w:val="0"/>
-        <w:jc w:val="start"/>
-        <w:rPr>
-          <w:b w:val="false"/>
-          <w:bCs w:val="false"/>
-        </w:rPr>
-      </w:pPr>
-      <w:r>
-        <w:rPr>
-          <w:b w:val="false"/>
-          <w:bCs w:val="false"/>
-        </w:rPr>
-        <w:t>|</w:t>
-      </w:r>
-    </w:p>
-    <w:p>
-      <w:pPr>
-        <w:pStyle w:val="Normal"/>
-        <w:bidi w:val="0"/>
-        <w:jc w:val="start"/>
-        <w:rPr>
-          <w:b w:val="false"/>
-          <w:bCs w:val="false"/>
-        </w:rPr>
-      </w:pPr>
-      <w:r>
-        <w:rPr>
-          <w:b w:val="false"/>
-          <w:bCs w:val="false"/>
-        </w:rPr>
-        <w:t>Beziehungsebene</w:t>
-      </w:r>
-    </w:p>
-    <w:p>
-      <w:pPr>
-        <w:pStyle w:val="Normal"/>
-        <w:bidi w:val="0"/>
-        <w:jc w:val="start"/>
-        <w:rPr>
-          <w:b w:val="false"/>
-          <w:bCs w:val="false"/>
-        </w:rPr>
-      </w:pPr>
-      <w:r>
-        <w:rPr>
-          <w:b w:val="false"/>
-          <w:bCs w:val="false"/>
-        </w:rPr>
-        <w:t>- Umgang der Projektbeteiligten miteinander, Kommunikation, Moderation, Motivation, Präsentation, Konfliktlösung, Führung</w:t>
-      </w:r>
-    </w:p>
-    <w:p>
-      <w:pPr>
-        <w:pStyle w:val="Normal"/>
-        <w:bidi w:val="0"/>
-        <w:jc w:val="start"/>
-        <w:rPr>
-          <w:b w:val="false"/>
-          <w:bCs w:val="false"/>
+          <w:u w:val="none"/>
+        </w:rPr>
+      </w:pPr>
+      <w:r>
+        <w:rPr>
+          <w:b w:val="false"/>
+          <w:bCs w:val="false"/>
+          <w:u w:val="none"/>
+        </w:rPr>
+        <w:t>- Kritischer Weg: Arbeitspackete sind zeitlich back-to-back , wodurch jede Verspätung sich auf die späteren Packete auswirkt</w:t>
+      </w:r>
+    </w:p>
+    <w:p>
+      <w:pPr>
+        <w:pStyle w:val="Normal"/>
+        <w:bidi w:val="0"/>
+        <w:jc w:val="start"/>
+        <w:rPr>
+          <w:u w:val="none"/>
+        </w:rPr>
+      </w:pPr>
+      <w:r>
+        <w:rPr>
+          <w:b w:val="false"/>
+          <w:bCs w:val="false"/>
+          <w:u w:val="none"/>
+        </w:rPr>
+        <w:t>- Puffer: Arbeitspackete haben Zeit zwischeneinander, wodurch Verspätungen sich in gewissem Maße nicht auf die späteren Packete aus</w:t>
+      </w:r>
+    </w:p>
+    <w:p>
+      <w:pPr>
+        <w:pStyle w:val="Normal"/>
+        <w:bidi w:val="0"/>
+        <w:jc w:val="start"/>
+        <w:rPr>
+          <w:u w:val="none"/>
         </w:rPr>
       </w:pPr>
       <w:r>
@@ -4254,265 +4615,49 @@
         <w:bidi w:val="0"/>
         <w:jc w:val="start"/>
         <w:rPr>
-          <w:b w:val="false"/>
-          <w:bCs w:val="false"/>
-        </w:rPr>
-      </w:pPr>
-      <w:r>
-        <w:rPr>
-          <w:b w:val="false"/>
-          <w:bCs w:val="false"/>
-        </w:rPr>
-        <w:t>Grundmodel des Projektmanagement:</w:t>
-      </w:r>
-    </w:p>
-    <w:p>
-      <w:pPr>
-        <w:pStyle w:val="Normal"/>
-        <w:bidi w:val="0"/>
-        <w:jc w:val="start"/>
-        <w:rPr>
-          <w:b w:val="false"/>
-          <w:bCs w:val="false"/>
-        </w:rPr>
-      </w:pPr>
-      <w:r>
-        <w:rPr>
-          <w:b w:val="false"/>
-          <w:bCs w:val="false"/>
-        </w:rPr>
-        <w:t>- Projektstart</w:t>
-      </w:r>
-    </w:p>
-    <w:p>
-      <w:pPr>
-        <w:pStyle w:val="Normal"/>
-        <w:bidi w:val="0"/>
-        <w:jc w:val="start"/>
-        <w:rPr>
-          <w:b w:val="false"/>
-          <w:bCs w:val="false"/>
-        </w:rPr>
-      </w:pPr>
-      <w:r>
-        <w:rPr>
-          <w:b w:val="false"/>
-          <w:bCs w:val="false"/>
-        </w:rPr>
-        <w:t>- Projektplanung</w:t>
-      </w:r>
-    </w:p>
-    <w:p>
-      <w:pPr>
-        <w:pStyle w:val="Normal"/>
-        <w:bidi w:val="0"/>
-        <w:jc w:val="start"/>
-        <w:rPr>
-          <w:b w:val="false"/>
-          <w:bCs w:val="false"/>
-        </w:rPr>
-      </w:pPr>
-      <w:r>
-        <w:rPr>
-          <w:b w:val="false"/>
-          <w:bCs w:val="false"/>
-        </w:rPr>
-        <w:t>- Projektdurchführung (LB. S. 245 - 247)</w:t>
-      </w:r>
-    </w:p>
-    <w:p>
-      <w:pPr>
-        <w:pStyle w:val="Normal"/>
-        <w:bidi w:val="0"/>
-        <w:jc w:val="start"/>
-        <w:rPr>
-          <w:b w:val="false"/>
-          <w:bCs w:val="false"/>
-        </w:rPr>
-      </w:pPr>
-      <w:r>
-        <w:rPr>
-          <w:b w:val="false"/>
-          <w:bCs w:val="false"/>
-        </w:rPr>
-        <w:t>- Projektende</w:t>
-      </w:r>
-    </w:p>
-    <w:p>
-      <w:pPr>
-        <w:pStyle w:val="Normal"/>
-        <w:bidi w:val="0"/>
-        <w:jc w:val="start"/>
-        <w:rPr>
-          <w:b w:val="false"/>
-          <w:bCs w:val="false"/>
-        </w:rPr>
-      </w:pPr>
-      <w:r>
-        <w:rPr/>
-      </w:r>
-    </w:p>
-    <w:p>
-      <w:pPr>
-        <w:pStyle w:val="Normal"/>
-        <w:bidi w:val="0"/>
-        <w:jc w:val="start"/>
-        <w:rPr>
-          <w:u w:val="single"/>
-        </w:rPr>
-      </w:pPr>
-      <w:r>
-        <w:rPr>
-          <w:b w:val="false"/>
-          <w:bCs w:val="false"/>
-          <w:u w:val="single"/>
-        </w:rPr>
-        <w:t>Projektdurchführung</w:t>
-      </w:r>
-    </w:p>
-    <w:p>
-      <w:pPr>
-        <w:pStyle w:val="Normal"/>
-        <w:bidi w:val="0"/>
-        <w:jc w:val="start"/>
-        <w:rPr>
-          <w:u w:val="none"/>
-        </w:rPr>
-      </w:pPr>
-      <w:r>
-        <w:rPr>
-          <w:b w:val="false"/>
-          <w:bCs w:val="false"/>
-          <w:u w:val="none"/>
-        </w:rPr>
-        <w:t>- Ermitteln Dauer, Reihenfolge, frühster Starttermine und spätester Starttermine von Vorgängen</w:t>
-      </w:r>
-    </w:p>
-    <w:p>
-      <w:pPr>
-        <w:pStyle w:val="Normal"/>
-        <w:bidi w:val="0"/>
-        <w:jc w:val="start"/>
-        <w:rPr>
-          <w:u w:val="none"/>
-        </w:rPr>
-      </w:pPr>
-      <w:r>
-        <w:rPr>
-          <w:b w:val="false"/>
-          <w:bCs w:val="false"/>
-          <w:u w:val="none"/>
-        </w:rPr>
-        <w:t xml:space="preserve">→ </w:t>
-      </w:r>
-      <w:r>
-        <w:rPr>
-          <w:b w:val="false"/>
-          <w:bCs w:val="false"/>
-          <w:u w:val="none"/>
-        </w:rPr>
-        <w:t>wird alles in eine Vorgangstabelle kompiliert die mindestens eine ID, Beschreibung und Dauer     eines Vorgangs enthält</w:t>
-      </w:r>
-    </w:p>
-    <w:p>
-      <w:pPr>
-        <w:pStyle w:val="Normal"/>
-        <w:bidi w:val="0"/>
-        <w:jc w:val="start"/>
-        <w:rPr>
-          <w:u w:val="none"/>
-        </w:rPr>
-      </w:pPr>
-      <w:r>
-        <w:rPr>
-          <w:b w:val="false"/>
-          <w:bCs w:val="false"/>
-          <w:u w:val="none"/>
-        </w:rPr>
-        <w:t>- Terminplanung kann progressiv (Start und Dauer gegeben, ende wird berechnet/ Vorwärtsrechnung) oder retrograd (Endtermin liegt fest, Rückwärtsrechnung)</w:t>
-      </w:r>
-    </w:p>
-    <w:p>
-      <w:pPr>
-        <w:pStyle w:val="Normal"/>
-        <w:bidi w:val="0"/>
-        <w:jc w:val="start"/>
-        <w:rPr>
-          <w:u w:val="none"/>
-        </w:rPr>
-      </w:pPr>
-      <w:r>
-        <w:rPr>
-          <w:b w:val="false"/>
-          <w:bCs w:val="false"/>
-          <w:u w:val="none"/>
-        </w:rPr>
-        <w:t>- Meilensteinplan: wichtige Meilensteine werden definiert und als zeitpunkt für eine Überprüfung der Ergebnisse und eines Audits genommen.</w:t>
-      </w:r>
-    </w:p>
-    <w:p>
-      <w:pPr>
-        <w:pStyle w:val="Normal"/>
-        <w:bidi w:val="0"/>
-        <w:jc w:val="start"/>
-        <w:rPr>
-          <w:b w:val="false"/>
-          <w:bCs w:val="false"/>
-        </w:rPr>
-      </w:pPr>
-      <w:r>
-        <w:rPr>
-          <w:u w:val="none"/>
-        </w:rPr>
-      </w:r>
-    </w:p>
-    <w:p>
-      <w:pPr>
-        <w:pStyle w:val="Normal"/>
-        <w:bidi w:val="0"/>
-        <w:jc w:val="start"/>
-        <w:rPr>
-          <w:u w:val="none"/>
-        </w:rPr>
-      </w:pPr>
-      <w:r>
-        <w:rPr>
-          <w:b w:val="false"/>
-          <w:bCs w:val="false"/>
-          <w:u w:val="none"/>
-        </w:rPr>
-        <w:t>- Ablaufpläne: Hilfsmittel wie Industriekalender, Kalender-Balkendiagramme und Verfahren der Netzplantechnik</w:t>
-      </w:r>
-    </w:p>
-    <w:p>
-      <w:pPr>
-        <w:pStyle w:val="Normal"/>
-        <w:bidi w:val="0"/>
-        <w:jc w:val="start"/>
-        <w:rPr>
-          <w:b w:val="false"/>
-          <w:bCs w:val="false"/>
-        </w:rPr>
-      </w:pPr>
-      <w:r>
-        <w:rPr>
-          <w:u w:val="none"/>
-        </w:rPr>
-      </w:r>
-    </w:p>
-    <w:p>
-      <w:pPr>
-        <w:pStyle w:val="Normal"/>
-        <w:bidi w:val="0"/>
-        <w:jc w:val="start"/>
-        <w:rPr>
-          <w:b w:val="false"/>
-          <w:bCs w:val="false"/>
-        </w:rPr>
-      </w:pPr>
-      <w:r>
-        <w:rPr>
-          <w:u w:val="none"/>
+          <w:u w:val="none"/>
+        </w:rPr>
+      </w:pPr>
+      <w:r>
+        <w:rPr>
+          <w:b w:val="false"/>
+          <w:bCs w:val="false"/>
+          <w:u w:val="none"/>
+        </w:rPr>
+        <w:t xml:space="preserve">- Netzplantechnik:  </w:t>
+      </w:r>
+    </w:p>
+    <w:p>
+      <w:pPr>
+        <w:pStyle w:val="Normal"/>
+        <w:bidi w:val="0"/>
+        <w:jc w:val="start"/>
+        <w:rPr>
+          <w:b w:val="false"/>
+          <w:bCs w:val="false"/>
+        </w:rPr>
+      </w:pPr>
+      <w:r>
+        <w:rPr>
+          <w:b w:val="false"/>
+          <w:bCs w:val="false"/>
+        </w:rPr>
+      </w:r>
+    </w:p>
+    <w:p>
+      <w:pPr>
+        <w:pStyle w:val="Normal"/>
+        <w:bidi w:val="0"/>
+        <w:jc w:val="start"/>
+        <w:rPr>
+          <w:b w:val="false"/>
+          <w:bCs w:val="false"/>
+        </w:rPr>
+      </w:pPr>
+      <w:r>
+        <w:rPr>
+          <w:b w:val="false"/>
+          <w:bCs w:val="false"/>
         </w:rPr>
       </w:r>
     </w:p>

</xml_diff>